<commit_message>
formatação apresentação módulo 2
</commit_message>
<xml_diff>
--- a/Exercícios.docx
+++ b/Exercícios.docx
@@ -2165,8 +2165,6 @@
         </w:rPr>
         <w:t xml:space="preserve">componente.html incluindo as mesmas informações no home.component.html com exceção do </w:t>
       </w:r>
-      <w:bookmarkStart w:id="0" w:name="_GoBack"/>
-      <w:bookmarkEnd w:id="0"/>
       <w:proofErr w:type="spellStart"/>
       <w:r>
         <w:rPr>
@@ -2335,125 +2333,209 @@
         <w:lastRenderedPageBreak/>
         <w:t>Exercício 03</w:t>
       </w:r>
-      <w:bookmarkStart w:id="1" w:name="42841221"/>
+      <w:bookmarkStart w:id="0" w:name="42841221"/>
+      <w:bookmarkEnd w:id="0"/>
+    </w:p>
+    <w:p>
+      <w:pPr>
+        <w:spacing w:after="0" w:line="240" w:lineRule="auto"/>
+        <w:rPr>
+          <w:rFonts w:ascii="Calibri" w:eastAsia="Times New Roman" w:hAnsi="Calibri" w:cs="Calibri"/>
+          <w:color w:val="000000"/>
+          <w:sz w:val="24"/>
+          <w:szCs w:val="24"/>
+          <w:lang w:eastAsia="pt-BR"/>
+        </w:rPr>
+      </w:pPr>
+      <w:r>
+        <w:rPr>
+          <w:rFonts w:ascii="Calibri" w:eastAsia="Times New Roman" w:hAnsi="Calibri" w:cs="Calibri"/>
+          <w:color w:val="000000"/>
+          <w:sz w:val="24"/>
+          <w:szCs w:val="24"/>
+          <w:lang w:eastAsia="pt-BR"/>
+        </w:rPr>
+        <w:tab/>
+      </w:r>
+      <w:r>
+        <w:rPr>
+          <w:rFonts w:ascii="Calibri" w:eastAsia="Times New Roman" w:hAnsi="Calibri" w:cs="Calibri"/>
+          <w:color w:val="000000"/>
+          <w:sz w:val="24"/>
+          <w:szCs w:val="24"/>
+          <w:lang w:eastAsia="pt-BR"/>
+        </w:rPr>
+        <w:t xml:space="preserve">Com base no exercício </w:t>
+      </w:r>
+      <w:proofErr w:type="gramStart"/>
+      <w:r>
+        <w:rPr>
+          <w:rFonts w:ascii="Calibri" w:eastAsia="Times New Roman" w:hAnsi="Calibri" w:cs="Calibri"/>
+          <w:color w:val="000000"/>
+          <w:sz w:val="24"/>
+          <w:szCs w:val="24"/>
+          <w:lang w:eastAsia="pt-BR"/>
+        </w:rPr>
+        <w:t>1</w:t>
+      </w:r>
+      <w:proofErr w:type="gramEnd"/>
+      <w:r>
+        <w:rPr>
+          <w:rFonts w:ascii="Calibri" w:eastAsia="Times New Roman" w:hAnsi="Calibri" w:cs="Calibri"/>
+          <w:color w:val="000000"/>
+          <w:sz w:val="24"/>
+          <w:szCs w:val="24"/>
+          <w:lang w:eastAsia="pt-BR"/>
+        </w:rPr>
+        <w:t xml:space="preserve"> e 2, r</w:t>
+      </w:r>
+      <w:r>
+        <w:rPr>
+          <w:rFonts w:ascii="Calibri" w:eastAsia="Times New Roman" w:hAnsi="Calibri" w:cs="Calibri"/>
+          <w:color w:val="000000"/>
+          <w:sz w:val="24"/>
+          <w:szCs w:val="24"/>
+          <w:lang w:eastAsia="pt-BR"/>
+        </w:rPr>
+        <w:t xml:space="preserve">ealizar CRUD de clientes utilizando </w:t>
+      </w:r>
+      <w:proofErr w:type="spellStart"/>
+      <w:r>
+        <w:rPr>
+          <w:rFonts w:ascii="Calibri" w:eastAsia="Times New Roman" w:hAnsi="Calibri" w:cs="Calibri"/>
+          <w:color w:val="000000"/>
+          <w:sz w:val="24"/>
+          <w:szCs w:val="24"/>
+          <w:lang w:eastAsia="pt-BR"/>
+        </w:rPr>
+        <w:t>backend</w:t>
+      </w:r>
+      <w:proofErr w:type="spellEnd"/>
+      <w:r>
+        <w:rPr>
+          <w:rFonts w:ascii="Calibri" w:eastAsia="Times New Roman" w:hAnsi="Calibri" w:cs="Calibri"/>
+          <w:color w:val="000000"/>
+          <w:sz w:val="24"/>
+          <w:szCs w:val="24"/>
+          <w:lang w:eastAsia="pt-BR"/>
+        </w:rPr>
+        <w:t xml:space="preserve"> </w:t>
+      </w:r>
+      <w:proofErr w:type="spellStart"/>
+      <w:r>
+        <w:rPr>
+          <w:rFonts w:ascii="Calibri" w:eastAsia="Times New Roman" w:hAnsi="Calibri" w:cs="Calibri"/>
+          <w:color w:val="000000"/>
+          <w:sz w:val="24"/>
+          <w:szCs w:val="24"/>
+          <w:lang w:eastAsia="pt-BR"/>
+        </w:rPr>
+        <w:t>mocado</w:t>
+      </w:r>
+      <w:proofErr w:type="spellEnd"/>
+      <w:r>
+        <w:rPr>
+          <w:rFonts w:ascii="Calibri" w:eastAsia="Times New Roman" w:hAnsi="Calibri" w:cs="Calibri"/>
+          <w:color w:val="000000"/>
+          <w:sz w:val="24"/>
+          <w:szCs w:val="24"/>
+          <w:lang w:eastAsia="pt-BR"/>
+        </w:rPr>
+        <w:t xml:space="preserve"> em lista</w:t>
+      </w:r>
+      <w:r>
+        <w:rPr>
+          <w:rFonts w:ascii="Calibri" w:eastAsia="Times New Roman" w:hAnsi="Calibri" w:cs="Calibri"/>
+          <w:color w:val="000000"/>
+          <w:sz w:val="24"/>
+          <w:szCs w:val="24"/>
+          <w:lang w:eastAsia="pt-BR"/>
+        </w:rPr>
+        <w:t xml:space="preserve"> estática.</w:t>
+      </w:r>
+    </w:p>
+    <w:p>
+      <w:pPr>
+        <w:spacing w:after="0" w:line="240" w:lineRule="auto"/>
+        <w:rPr>
+          <w:rFonts w:ascii="Calibri" w:eastAsia="Times New Roman" w:hAnsi="Calibri" w:cs="Calibri"/>
+          <w:color w:val="000000"/>
+          <w:sz w:val="24"/>
+          <w:szCs w:val="24"/>
+          <w:lang w:eastAsia="pt-BR"/>
+        </w:rPr>
+      </w:pPr>
+    </w:p>
+    <w:p>
+      <w:pPr>
+        <w:spacing w:after="0" w:line="240" w:lineRule="auto"/>
+        <w:rPr>
+          <w:rFonts w:ascii="Calibri" w:eastAsia="Times New Roman" w:hAnsi="Calibri" w:cs="Calibri"/>
+          <w:color w:val="000000"/>
+          <w:sz w:val="24"/>
+          <w:szCs w:val="24"/>
+          <w:lang w:eastAsia="pt-BR"/>
+        </w:rPr>
+      </w:pPr>
+      <w:bookmarkStart w:id="1" w:name="_GoBack"/>
       <w:bookmarkEnd w:id="1"/>
     </w:p>
     <w:p>
       <w:pPr>
-        <w:rPr>
-          <w:rFonts w:ascii="Calibri" w:eastAsia="Times New Roman" w:hAnsi="Calibri" w:cs="Calibri"/>
-          <w:color w:val="000000"/>
-          <w:sz w:val="24"/>
-          <w:szCs w:val="24"/>
-          <w:lang w:eastAsia="pt-BR"/>
-        </w:rPr>
-      </w:pPr>
-      <w:r>
-        <w:rPr>
-          <w:rFonts w:ascii="Calibri" w:eastAsia="Times New Roman" w:hAnsi="Calibri" w:cs="Calibri"/>
-          <w:color w:val="000000"/>
-          <w:sz w:val="24"/>
-          <w:szCs w:val="24"/>
-          <w:lang w:eastAsia="pt-BR"/>
-        </w:rPr>
-        <w:tab/>
-      </w:r>
-      <w:r>
-        <w:rPr>
-          <w:rFonts w:ascii="Calibri" w:eastAsia="Times New Roman" w:hAnsi="Calibri" w:cs="Calibri"/>
-          <w:color w:val="000000"/>
-          <w:sz w:val="24"/>
-          <w:szCs w:val="24"/>
-          <w:lang w:eastAsia="pt-BR"/>
-        </w:rPr>
-        <w:t xml:space="preserve">Com base no exercício </w:t>
-      </w:r>
-      <w:proofErr w:type="gramStart"/>
-      <w:r>
-        <w:rPr>
-          <w:rFonts w:ascii="Calibri" w:eastAsia="Times New Roman" w:hAnsi="Calibri" w:cs="Calibri"/>
-          <w:color w:val="000000"/>
-          <w:sz w:val="24"/>
-          <w:szCs w:val="24"/>
-          <w:lang w:eastAsia="pt-BR"/>
-        </w:rPr>
-        <w:t>1</w:t>
-      </w:r>
-      <w:proofErr w:type="gramEnd"/>
-      <w:r>
-        <w:rPr>
-          <w:rFonts w:ascii="Calibri" w:eastAsia="Times New Roman" w:hAnsi="Calibri" w:cs="Calibri"/>
-          <w:color w:val="000000"/>
-          <w:sz w:val="24"/>
-          <w:szCs w:val="24"/>
-          <w:lang w:eastAsia="pt-BR"/>
-        </w:rPr>
-        <w:t xml:space="preserve"> e 2, r</w:t>
-      </w:r>
-      <w:r>
-        <w:rPr>
-          <w:rFonts w:ascii="Calibri" w:eastAsia="Times New Roman" w:hAnsi="Calibri" w:cs="Calibri"/>
-          <w:color w:val="000000"/>
-          <w:sz w:val="24"/>
-          <w:szCs w:val="24"/>
-          <w:lang w:eastAsia="pt-BR"/>
-        </w:rPr>
-        <w:t xml:space="preserve">ealizar CRUD de clientes utilizando </w:t>
-      </w:r>
-      <w:proofErr w:type="spellStart"/>
-      <w:r>
-        <w:rPr>
-          <w:rFonts w:ascii="Calibri" w:eastAsia="Times New Roman" w:hAnsi="Calibri" w:cs="Calibri"/>
-          <w:color w:val="000000"/>
-          <w:sz w:val="24"/>
-          <w:szCs w:val="24"/>
-          <w:lang w:eastAsia="pt-BR"/>
-        </w:rPr>
-        <w:t>backend</w:t>
-      </w:r>
-      <w:proofErr w:type="spellEnd"/>
-      <w:r>
-        <w:rPr>
-          <w:rFonts w:ascii="Calibri" w:eastAsia="Times New Roman" w:hAnsi="Calibri" w:cs="Calibri"/>
-          <w:color w:val="000000"/>
-          <w:sz w:val="24"/>
-          <w:szCs w:val="24"/>
-          <w:lang w:eastAsia="pt-BR"/>
-        </w:rPr>
-        <w:t xml:space="preserve"> </w:t>
-      </w:r>
-      <w:proofErr w:type="spellStart"/>
-      <w:r>
-        <w:rPr>
-          <w:rFonts w:ascii="Calibri" w:eastAsia="Times New Roman" w:hAnsi="Calibri" w:cs="Calibri"/>
-          <w:color w:val="000000"/>
-          <w:sz w:val="24"/>
-          <w:szCs w:val="24"/>
-          <w:lang w:eastAsia="pt-BR"/>
-        </w:rPr>
-        <w:t>mocado</w:t>
-      </w:r>
-      <w:proofErr w:type="spellEnd"/>
-      <w:r>
-        <w:rPr>
-          <w:rFonts w:ascii="Calibri" w:eastAsia="Times New Roman" w:hAnsi="Calibri" w:cs="Calibri"/>
-          <w:color w:val="000000"/>
-          <w:sz w:val="24"/>
-          <w:szCs w:val="24"/>
-          <w:lang w:eastAsia="pt-BR"/>
-        </w:rPr>
-        <w:t xml:space="preserve"> em lista</w:t>
-      </w:r>
-      <w:r>
-        <w:rPr>
-          <w:rFonts w:ascii="Calibri" w:eastAsia="Times New Roman" w:hAnsi="Calibri" w:cs="Calibri"/>
-          <w:color w:val="000000"/>
-          <w:sz w:val="24"/>
-          <w:szCs w:val="24"/>
-          <w:lang w:eastAsia="pt-BR"/>
-        </w:rPr>
-        <w:t xml:space="preserve"> estática.</w:t>
-      </w:r>
+        <w:pStyle w:val="PargrafodaLista"/>
+        <w:numPr>
+          <w:ilvl w:val="0"/>
+          <w:numId w:val="6"/>
+        </w:numPr>
+        <w:spacing w:after="0" w:line="240" w:lineRule="auto"/>
+        <w:rPr>
+          <w:rFonts w:ascii="Calibri" w:eastAsia="Times New Roman" w:hAnsi="Calibri" w:cs="Calibri"/>
+          <w:color w:val="000000"/>
+          <w:sz w:val="24"/>
+          <w:szCs w:val="24"/>
+          <w:lang w:eastAsia="pt-BR"/>
+        </w:rPr>
+      </w:pPr>
+      <w:r>
+        <w:rPr>
+          <w:rFonts w:ascii="Calibri" w:eastAsia="Times New Roman" w:hAnsi="Calibri" w:cs="Calibri"/>
+          <w:color w:val="000000"/>
+          <w:sz w:val="24"/>
+          <w:szCs w:val="24"/>
+          <w:lang w:eastAsia="pt-BR"/>
+        </w:rPr>
+        <w:t>Realizar download do código do repositório abaixo:</w:t>
+      </w:r>
+    </w:p>
+    <w:p>
+      <w:pPr>
+        <w:spacing w:after="0" w:line="240" w:lineRule="auto"/>
+        <w:ind w:firstLine="708"/>
+        <w:rPr>
+          <w:rFonts w:ascii="Calibri" w:eastAsia="Times New Roman" w:hAnsi="Calibri" w:cs="Calibri"/>
+          <w:color w:val="000000"/>
+          <w:sz w:val="24"/>
+          <w:szCs w:val="24"/>
+          <w:lang w:eastAsia="pt-BR"/>
+        </w:rPr>
+      </w:pPr>
+      <w:hyperlink r:id="rId8" w:history="1">
+        <w:r>
+          <w:rPr>
+            <w:rStyle w:val="Hyperlink"/>
+          </w:rPr>
+          <w:t>https://github.com/roney-amorim/angular-primeng/tree/develop</w:t>
+        </w:r>
+      </w:hyperlink>
+    </w:p>
+    <w:p>
+      <w:pPr>
+        <w:pStyle w:val="Ttulo2"/>
+        <w:rPr>
+          <w:rFonts w:eastAsia="Times New Roman"/>
+          <w:lang w:eastAsia="pt-BR"/>
+        </w:rPr>
+      </w:pPr>
     </w:p>
     <w:p>
       <w:pPr>
@@ -3508,90 +3590,6 @@
       <w:pPr>
         <w:rPr>
           <w:rFonts w:ascii="Calibri" w:eastAsia="Times New Roman" w:hAnsi="Calibri" w:cs="Calibri"/>
-          <w:color w:val="000000"/>
-          <w:sz w:val="24"/>
-          <w:szCs w:val="24"/>
-          <w:lang w:eastAsia="pt-BR"/>
-        </w:rPr>
-      </w:pPr>
-    </w:p>
-    <w:p>
-      <w:pPr>
-        <w:shd w:val="clear" w:color="auto" w:fill="FFFFFF"/>
-        <w:spacing w:after="0" w:line="240" w:lineRule="auto"/>
-        <w:rPr>
-          <w:rFonts w:ascii="Calibri" w:eastAsia="Times New Roman" w:hAnsi="Calibri" w:cs="Calibri"/>
-          <w:b/>
-          <w:color w:val="000000"/>
-          <w:sz w:val="24"/>
-          <w:szCs w:val="24"/>
-          <w:lang w:eastAsia="pt-BR"/>
-        </w:rPr>
-      </w:pPr>
-    </w:p>
-    <w:p>
-      <w:pPr>
-        <w:shd w:val="clear" w:color="auto" w:fill="FFFFFF"/>
-        <w:spacing w:after="0" w:line="240" w:lineRule="auto"/>
-        <w:rPr>
-          <w:rFonts w:ascii="Calibri" w:eastAsia="Times New Roman" w:hAnsi="Calibri" w:cs="Calibri"/>
-          <w:b/>
-          <w:color w:val="000000"/>
-          <w:sz w:val="24"/>
-          <w:szCs w:val="24"/>
-          <w:lang w:eastAsia="pt-BR"/>
-        </w:rPr>
-      </w:pPr>
-    </w:p>
-    <w:p>
-      <w:pPr>
-        <w:shd w:val="clear" w:color="auto" w:fill="FFFFFF"/>
-        <w:spacing w:after="0" w:line="240" w:lineRule="auto"/>
-        <w:rPr>
-          <w:rFonts w:ascii="Calibri" w:eastAsia="Times New Roman" w:hAnsi="Calibri" w:cs="Calibri"/>
-          <w:b/>
-          <w:color w:val="000000"/>
-          <w:sz w:val="24"/>
-          <w:szCs w:val="24"/>
-          <w:lang w:eastAsia="pt-BR"/>
-        </w:rPr>
-      </w:pPr>
-    </w:p>
-    <w:p>
-      <w:pPr>
-        <w:shd w:val="clear" w:color="auto" w:fill="FFFFFF"/>
-        <w:spacing w:after="0" w:line="240" w:lineRule="auto"/>
-        <w:rPr>
-          <w:rFonts w:ascii="Calibri" w:eastAsia="Times New Roman" w:hAnsi="Calibri" w:cs="Calibri"/>
-          <w:b/>
-          <w:color w:val="000000"/>
-          <w:sz w:val="24"/>
-          <w:szCs w:val="24"/>
-          <w:lang w:eastAsia="pt-BR"/>
-        </w:rPr>
-      </w:pPr>
-    </w:p>
-    <w:p>
-      <w:pPr>
-        <w:shd w:val="clear" w:color="auto" w:fill="FFFFFF"/>
-        <w:spacing w:after="0" w:line="240" w:lineRule="auto"/>
-        <w:rPr>
-          <w:rFonts w:ascii="Calibri" w:eastAsia="Times New Roman" w:hAnsi="Calibri" w:cs="Calibri"/>
-          <w:b/>
-          <w:color w:val="000000"/>
-          <w:sz w:val="24"/>
-          <w:szCs w:val="24"/>
-          <w:lang w:eastAsia="pt-BR"/>
-        </w:rPr>
-      </w:pPr>
-    </w:p>
-    <w:p>
-      <w:pPr>
-        <w:shd w:val="clear" w:color="auto" w:fill="FFFFFF"/>
-        <w:spacing w:after="0" w:line="240" w:lineRule="auto"/>
-        <w:rPr>
-          <w:rFonts w:ascii="Calibri" w:eastAsia="Times New Roman" w:hAnsi="Calibri" w:cs="Calibri"/>
-          <w:b/>
           <w:color w:val="000000"/>
           <w:sz w:val="24"/>
           <w:szCs w:val="24"/>
@@ -8185,6 +8183,119 @@
     </w:lvl>
   </w:abstractNum>
   <w:abstractNum w:abstractNumId="4">
+    <w:nsid w:val="6FEC726B"/>
+    <w:multiLevelType w:val="hybridMultilevel"/>
+    <w:tmpl w:val="73FE5D12"/>
+    <w:lvl w:ilvl="0" w:tplc="0416000B">
+      <w:start w:val="1"/>
+      <w:numFmt w:val="bullet"/>
+      <w:lvlText w:val=""/>
+      <w:lvlJc w:val="left"/>
+      <w:pPr>
+        <w:ind w:left="720" w:hanging="360"/>
+      </w:pPr>
+      <w:rPr>
+        <w:rFonts w:ascii="Wingdings" w:hAnsi="Wingdings" w:hint="default"/>
+      </w:rPr>
+    </w:lvl>
+    <w:lvl w:ilvl="1" w:tplc="04160003" w:tentative="1">
+      <w:start w:val="1"/>
+      <w:numFmt w:val="bullet"/>
+      <w:lvlText w:val="o"/>
+      <w:lvlJc w:val="left"/>
+      <w:pPr>
+        <w:ind w:left="1440" w:hanging="360"/>
+      </w:pPr>
+      <w:rPr>
+        <w:rFonts w:ascii="Courier New" w:hAnsi="Courier New" w:cs="Courier New" w:hint="default"/>
+      </w:rPr>
+    </w:lvl>
+    <w:lvl w:ilvl="2" w:tplc="04160005" w:tentative="1">
+      <w:start w:val="1"/>
+      <w:numFmt w:val="bullet"/>
+      <w:lvlText w:val=""/>
+      <w:lvlJc w:val="left"/>
+      <w:pPr>
+        <w:ind w:left="2160" w:hanging="360"/>
+      </w:pPr>
+      <w:rPr>
+        <w:rFonts w:ascii="Wingdings" w:hAnsi="Wingdings" w:hint="default"/>
+      </w:rPr>
+    </w:lvl>
+    <w:lvl w:ilvl="3" w:tplc="04160001" w:tentative="1">
+      <w:start w:val="1"/>
+      <w:numFmt w:val="bullet"/>
+      <w:lvlText w:val=""/>
+      <w:lvlJc w:val="left"/>
+      <w:pPr>
+        <w:ind w:left="2880" w:hanging="360"/>
+      </w:pPr>
+      <w:rPr>
+        <w:rFonts w:ascii="Symbol" w:hAnsi="Symbol" w:hint="default"/>
+      </w:rPr>
+    </w:lvl>
+    <w:lvl w:ilvl="4" w:tplc="04160003" w:tentative="1">
+      <w:start w:val="1"/>
+      <w:numFmt w:val="bullet"/>
+      <w:lvlText w:val="o"/>
+      <w:lvlJc w:val="left"/>
+      <w:pPr>
+        <w:ind w:left="3600" w:hanging="360"/>
+      </w:pPr>
+      <w:rPr>
+        <w:rFonts w:ascii="Courier New" w:hAnsi="Courier New" w:cs="Courier New" w:hint="default"/>
+      </w:rPr>
+    </w:lvl>
+    <w:lvl w:ilvl="5" w:tplc="04160005" w:tentative="1">
+      <w:start w:val="1"/>
+      <w:numFmt w:val="bullet"/>
+      <w:lvlText w:val=""/>
+      <w:lvlJc w:val="left"/>
+      <w:pPr>
+        <w:ind w:left="4320" w:hanging="360"/>
+      </w:pPr>
+      <w:rPr>
+        <w:rFonts w:ascii="Wingdings" w:hAnsi="Wingdings" w:hint="default"/>
+      </w:rPr>
+    </w:lvl>
+    <w:lvl w:ilvl="6" w:tplc="04160001" w:tentative="1">
+      <w:start w:val="1"/>
+      <w:numFmt w:val="bullet"/>
+      <w:lvlText w:val=""/>
+      <w:lvlJc w:val="left"/>
+      <w:pPr>
+        <w:ind w:left="5040" w:hanging="360"/>
+      </w:pPr>
+      <w:rPr>
+        <w:rFonts w:ascii="Symbol" w:hAnsi="Symbol" w:hint="default"/>
+      </w:rPr>
+    </w:lvl>
+    <w:lvl w:ilvl="7" w:tplc="04160003" w:tentative="1">
+      <w:start w:val="1"/>
+      <w:numFmt w:val="bullet"/>
+      <w:lvlText w:val="o"/>
+      <w:lvlJc w:val="left"/>
+      <w:pPr>
+        <w:ind w:left="5760" w:hanging="360"/>
+      </w:pPr>
+      <w:rPr>
+        <w:rFonts w:ascii="Courier New" w:hAnsi="Courier New" w:cs="Courier New" w:hint="default"/>
+      </w:rPr>
+    </w:lvl>
+    <w:lvl w:ilvl="8" w:tplc="04160005" w:tentative="1">
+      <w:start w:val="1"/>
+      <w:numFmt w:val="bullet"/>
+      <w:lvlText w:val=""/>
+      <w:lvlJc w:val="left"/>
+      <w:pPr>
+        <w:ind w:left="6480" w:hanging="360"/>
+      </w:pPr>
+      <w:rPr>
+        <w:rFonts w:ascii="Wingdings" w:hAnsi="Wingdings" w:hint="default"/>
+      </w:rPr>
+    </w:lvl>
+  </w:abstractNum>
+  <w:abstractNum w:abstractNumId="5">
     <w:nsid w:val="78924BCE"/>
     <w:multiLevelType w:val="hybridMultilevel"/>
     <w:tmpl w:val="CD40B45E"/>
@@ -8280,10 +8391,13 @@
     <w:abstractNumId w:val="0"/>
   </w:num>
   <w:num w:numId="4">
-    <w:abstractNumId w:val="4"/>
+    <w:abstractNumId w:val="5"/>
   </w:num>
   <w:num w:numId="5">
     <w:abstractNumId w:val="1"/>
+  </w:num>
+  <w:num w:numId="6">
+    <w:abstractNumId w:val="4"/>
   </w:num>
 </w:numbering>
 </file>
@@ -9486,7 +9600,7 @@
 </file>
 
 <file path=customXml/itemProps1.xml><?xml version="1.0" encoding="utf-8"?>
-<ds:datastoreItem xmlns:ds="http://schemas.openxmlformats.org/officeDocument/2006/customXml" ds:itemID="{4A8632BA-FC25-4377-B8AA-908E46D167E2}">
+<ds:datastoreItem xmlns:ds="http://schemas.openxmlformats.org/officeDocument/2006/customXml" ds:itemID="{521C9AB1-DEE9-4A03-87D0-1A2E1B7B1C48}">
   <ds:schemaRefs>
     <ds:schemaRef ds:uri="http://schemas.openxmlformats.org/officeDocument/2006/bibliography"/>
   </ds:schemaRefs>

</xml_diff>